<commit_message>
LoRa Configuration and Researching
</commit_message>
<xml_diff>
--- a/REFERENCES/Documents/DATN-Report.docx
+++ b/REFERENCES/Documents/DATN-Report.docx
@@ -9439,7 +9439,349 @@
         <w:t xml:space="preserve"> giống như cấu hình trên, tuy nhiên ở mục “Data Width” chọn thông số “Word” tương ứng 32 bits.</w:t>
       </w:r>
     </w:p>
+    <w:p>
+      <w:pPr>
+        <w:pStyle w:val="Heading2"/>
+      </w:pPr>
+      <w:r>
+        <w:t>LoRa</w:t>
+      </w:r>
+    </w:p>
+    <w:p>
+      <w:pPr>
+        <w:pStyle w:val="Heading3"/>
+      </w:pPr>
+      <w:r>
+        <w:t>Cơ bản về giao thức SPI</w:t>
+      </w:r>
+    </w:p>
+    <w:p>
+      <w:hyperlink r:id="rId21" w:history="1">
+        <w:r>
+          <w:rPr>
+            <w:rStyle w:val="Hyperlink"/>
+          </w:rPr>
+          <w:t>https://khuenguyencreator.com/lap-trinh-stm32-voi-giao-thuc-spi/#Che_do_hoat_dong_cua_giao_thuc_SPI</w:t>
+        </w:r>
+      </w:hyperlink>
+      <w:r>
+        <w:t xml:space="preserve"> </w:t>
+      </w:r>
+    </w:p>
+    <w:p>
+      <w:hyperlink r:id="rId22" w:history="1">
+        <w:r>
+          <w:rPr>
+            <w:rStyle w:val="Hyperlink"/>
+          </w:rPr>
+          <w:t>https://tapit.vn/chuan-giao-tiep-spi-tren-stm32f4/</w:t>
+        </w:r>
+      </w:hyperlink>
+      <w:r>
+        <w:t xml:space="preserve"> </w:t>
+      </w:r>
+    </w:p>
+    <w:p>
+      <w:hyperlink r:id="rId23" w:history="1">
+        <w:r>
+          <w:rPr>
+            <w:rStyle w:val="Hyperlink"/>
+          </w:rPr>
+          <w:t>http://www.hocavr.com/2018/06/bai-7-giao-tiep-spi.html</w:t>
+        </w:r>
+      </w:hyperlink>
+      <w:r>
+        <w:t xml:space="preserve"> </w:t>
+      </w:r>
+    </w:p>
+    <w:p>
+      <w:r>
+        <w:rPr>
+          <w:noProof/>
+        </w:rPr>
+        <w:lastRenderedPageBreak/>
+        <w:drawing>
+          <wp:inline distT="0" distB="0" distL="0" distR="0" wp14:anchorId="48F12A13" wp14:editId="362E89B8">
+            <wp:extent cx="5943600" cy="4941570"/>
+            <wp:effectExtent l="0" t="0" r="0" b="0"/>
+            <wp:docPr id="524921683" name="Picture 1" descr="A screenshot of a computer&#10;&#10;Description automatically generated"/>
+            <wp:cNvGraphicFramePr>
+              <a:graphicFrameLocks xmlns:a="http://schemas.openxmlformats.org/drawingml/2006/main" noChangeAspect="1"/>
+            </wp:cNvGraphicFramePr>
+            <a:graphic xmlns:a="http://schemas.openxmlformats.org/drawingml/2006/main">
+              <a:graphicData uri="http://schemas.openxmlformats.org/drawingml/2006/picture">
+                <pic:pic xmlns:pic="http://schemas.openxmlformats.org/drawingml/2006/picture">
+                  <pic:nvPicPr>
+                    <pic:cNvPr id="524921683" name="Picture 1" descr="A screenshot of a computer&#10;&#10;Description automatically generated"/>
+                    <pic:cNvPicPr/>
+                  </pic:nvPicPr>
+                  <pic:blipFill>
+                    <a:blip r:embed="rId24"/>
+                    <a:stretch>
+                      <a:fillRect/>
+                    </a:stretch>
+                  </pic:blipFill>
+                  <pic:spPr>
+                    <a:xfrm>
+                      <a:off x="0" y="0"/>
+                      <a:ext cx="5943600" cy="4941570"/>
+                    </a:xfrm>
+                    <a:prstGeom prst="rect">
+                      <a:avLst/>
+                    </a:prstGeom>
+                  </pic:spPr>
+                </pic:pic>
+              </a:graphicData>
+            </a:graphic>
+          </wp:inline>
+        </w:drawing>
+      </w:r>
+    </w:p>
+    <w:p>
+      <w:pPr>
+        <w:pStyle w:val="Heading3"/>
+      </w:pPr>
+      <w:r>
+        <w:t>Triển khai hardware</w:t>
+      </w:r>
+    </w:p>
+    <w:p>
+      <w:r>
+        <w:rPr>
+          <w:color w:val="252525"/>
+        </w:rPr>
+        <w:t xml:space="preserve">Module SX1278 sẽ được cấp nguồn 3.3V được lọc qua tụ </w:t>
+      </w:r>
+      <m:oMath>
+        <m:sSub>
+          <m:sSubPr>
+            <m:ctrlPr>
+              <w:rPr>
+                <w:rFonts w:ascii="Cambria Math" w:hAnsi="Cambria Math"/>
+              </w:rPr>
+            </m:ctrlPr>
+          </m:sSubPr>
+          <m:e>
+            <m:r>
+              <m:rPr>
+                <m:sty m:val="p"/>
+              </m:rPr>
+              <w:rPr>
+                <w:rFonts w:ascii="Cambria Math" w:hAnsi="Cambria Math"/>
+              </w:rPr>
+              <m:t>C</m:t>
+            </m:r>
+          </m:e>
+          <m:sub>
+            <m:r>
+              <m:rPr>
+                <m:sty m:val="p"/>
+              </m:rPr>
+              <w:rPr>
+                <w:rFonts w:ascii="Cambria Math" w:hAnsi="Cambria Math"/>
+              </w:rPr>
+              <m:t>30</m:t>
+            </m:r>
+          </m:sub>
+        </m:sSub>
+      </m:oMath>
+      <w:r>
+        <w:t>. Vi điều khiển sử dụng truyền thông SPI để giao tiếp với module với Baud Rate là 8</w:t>
+      </w:r>
+      <w:r>
+        <w:t xml:space="preserve"> </w:t>
+      </w:r>
+      <w:r>
+        <w:t>Mbit/s, 2 chân LORA_</w:t>
+      </w:r>
+      <w:r>
+        <w:t>RST</w:t>
+      </w:r>
+      <w:r>
+        <w:t xml:space="preserve"> và LORA_IO0 được sử dụng để </w:t>
+      </w:r>
+      <w:r>
+        <w:t>r</w:t>
+      </w:r>
+      <w:r>
+        <w:t>eset và gửi tín hiệu ngắt đến vi điều khiển.</w:t>
+      </w:r>
+    </w:p>
     <w:p/>
+    <w:p>
+      <w:pPr>
+        <w:jc w:val="center"/>
+      </w:pPr>
+      <w:r>
+        <w:rPr>
+          <w:rFonts w:eastAsia="Times New Roman"/>
+          <w:noProof/>
+          <w:color w:val="252525"/>
+          <w:sz w:val="21"/>
+          <w:szCs w:val="21"/>
+        </w:rPr>
+        <w:lastRenderedPageBreak/>
+        <w:drawing>
+          <wp:inline distT="0" distB="0" distL="0" distR="0" wp14:anchorId="42AD07E7" wp14:editId="03150AEE">
+            <wp:extent cx="4677316" cy="2657475"/>
+            <wp:effectExtent l="0" t="0" r="9525" b="0"/>
+            <wp:docPr id="1148577555" name="Picture 1148577555" descr="Diagram&#10;&#10;Description automatically generated with medium confidence"/>
+            <wp:cNvGraphicFramePr>
+              <a:graphicFrameLocks xmlns:a="http://schemas.openxmlformats.org/drawingml/2006/main" noChangeAspect="1"/>
+            </wp:cNvGraphicFramePr>
+            <a:graphic xmlns:a="http://schemas.openxmlformats.org/drawingml/2006/main">
+              <a:graphicData uri="http://schemas.openxmlformats.org/drawingml/2006/picture">
+                <pic:pic xmlns:pic="http://schemas.openxmlformats.org/drawingml/2006/picture">
+                  <pic:nvPicPr>
+                    <pic:cNvPr id="27" name="Picture 27" descr="Diagram&#10;&#10;Description automatically generated with medium confidence"/>
+                    <pic:cNvPicPr/>
+                  </pic:nvPicPr>
+                  <pic:blipFill>
+                    <a:blip r:embed="rId25"/>
+                    <a:stretch>
+                      <a:fillRect/>
+                    </a:stretch>
+                  </pic:blipFill>
+                  <pic:spPr>
+                    <a:xfrm>
+                      <a:off x="0" y="0"/>
+                      <a:ext cx="4699376" cy="2670008"/>
+                    </a:xfrm>
+                    <a:prstGeom prst="rect">
+                      <a:avLst/>
+                    </a:prstGeom>
+                  </pic:spPr>
+                </pic:pic>
+              </a:graphicData>
+            </a:graphic>
+          </wp:inline>
+        </w:drawing>
+      </w:r>
+    </w:p>
+    <w:p>
+      <w:r>
+        <w:t>LORA_RST: chân này dùng cho manual reset.</w:t>
+      </w:r>
+      <w:r>
+        <w:t xml:space="preserve"> </w:t>
+      </w:r>
+    </w:p>
+    <w:p>
+      <w:r>
+        <w:rPr>
+          <w:noProof/>
+        </w:rPr>
+        <w:drawing>
+          <wp:inline distT="0" distB="0" distL="0" distR="0" wp14:anchorId="1FB7EA5C" wp14:editId="6F81FB4D">
+            <wp:extent cx="5943600" cy="2420620"/>
+            <wp:effectExtent l="0" t="0" r="0" b="0"/>
+            <wp:docPr id="1095676525" name="Picture 1" descr="A screenshot of a computer&#10;&#10;Description automatically generated"/>
+            <wp:cNvGraphicFramePr>
+              <a:graphicFrameLocks xmlns:a="http://schemas.openxmlformats.org/drawingml/2006/main" noChangeAspect="1"/>
+            </wp:cNvGraphicFramePr>
+            <a:graphic xmlns:a="http://schemas.openxmlformats.org/drawingml/2006/main">
+              <a:graphicData uri="http://schemas.openxmlformats.org/drawingml/2006/picture">
+                <pic:pic xmlns:pic="http://schemas.openxmlformats.org/drawingml/2006/picture">
+                  <pic:nvPicPr>
+                    <pic:cNvPr id="1095676525" name="Picture 1" descr="A screenshot of a computer&#10;&#10;Description automatically generated"/>
+                    <pic:cNvPicPr/>
+                  </pic:nvPicPr>
+                  <pic:blipFill>
+                    <a:blip r:embed="rId26"/>
+                    <a:stretch>
+                      <a:fillRect/>
+                    </a:stretch>
+                  </pic:blipFill>
+                  <pic:spPr>
+                    <a:xfrm>
+                      <a:off x="0" y="0"/>
+                      <a:ext cx="5943600" cy="2420620"/>
+                    </a:xfrm>
+                    <a:prstGeom prst="rect">
+                      <a:avLst/>
+                    </a:prstGeom>
+                  </pic:spPr>
+                </pic:pic>
+              </a:graphicData>
+            </a:graphic>
+          </wp:inline>
+        </w:drawing>
+      </w:r>
+    </w:p>
+    <w:p>
+      <w:pPr>
+        <w:pStyle w:val="Heading3"/>
+      </w:pPr>
+      <w:r>
+        <w:t>Cấu hình ở CubeMX</w:t>
+      </w:r>
+    </w:p>
+    <w:p>
+      <w:r>
+        <w:t>SPI2 Mode and Configuration:</w:t>
+      </w:r>
+    </w:p>
+    <w:p>
+      <w:pPr>
+        <w:pStyle w:val="ListParagraph"/>
+        <w:numPr>
+          <w:ilvl w:val="0"/>
+          <w:numId w:val="35"/>
+        </w:numPr>
+      </w:pPr>
+      <w:r>
+        <w:t>Mode: Full-Duplex Master</w:t>
+      </w:r>
+    </w:p>
+    <w:p>
+      <w:pPr>
+        <w:pStyle w:val="ListParagraph"/>
+        <w:numPr>
+          <w:ilvl w:val="0"/>
+          <w:numId w:val="35"/>
+        </w:numPr>
+      </w:pPr>
+      <w:r>
+        <w:t>Hardware NSS Signal: Disable (chân CS em sẽ sử dụng chân GPIO khác để dễ dàng điều khiển nếu nhiều slave)</w:t>
+      </w:r>
+    </w:p>
+    <w:p>
+      <w:pPr>
+        <w:pStyle w:val="ListParagraph"/>
+        <w:numPr>
+          <w:ilvl w:val="0"/>
+          <w:numId w:val="35"/>
+        </w:numPr>
+      </w:pPr>
+      <w:r>
+        <w:t>Chân PA</w:t>
+      </w:r>
+      <w:r>
+        <w:t>8</w:t>
+      </w:r>
+      <w:r>
+        <w:t xml:space="preserve">: </w:t>
+      </w:r>
+      <w:r>
+        <w:t>cấu hình cho chân CS của SPI2</w:t>
+      </w:r>
+    </w:p>
+    <w:p>
+      <w:r>
+        <w:t>PA15:</w:t>
+      </w:r>
+      <w:r>
+        <w:t xml:space="preserve"> nối với chân LORA_RST</w:t>
+      </w:r>
+    </w:p>
+    <w:p>
+      <w:r>
+        <w:t>PB12:</w:t>
+      </w:r>
+      <w:r>
+        <w:t xml:space="preserve"> nối với chân LORA_DI0</w:t>
+      </w:r>
+    </w:p>
     <w:p>
       <w:pPr>
         <w:spacing w:before="0" w:after="160" w:line="259" w:lineRule="auto"/>
@@ -9507,7 +9849,7 @@
                     <pic:cNvPicPr/>
                   </pic:nvPicPr>
                   <pic:blipFill>
-                    <a:blip r:embed="rId21"/>
+                    <a:blip r:embed="rId27"/>
                     <a:stretch>
                       <a:fillRect/>
                     </a:stretch>
@@ -10547,7 +10889,7 @@
                     <pic:cNvPicPr/>
                   </pic:nvPicPr>
                   <pic:blipFill>
-                    <a:blip r:embed="rId22"/>
+                    <a:blip r:embed="rId28"/>
                     <a:stretch>
                       <a:fillRect/>
                     </a:stretch>
@@ -10566,6 +10908,9 @@
             </a:graphic>
           </wp:inline>
         </w:drawing>
+      </w:r>
+      <w:r>
+        <w:tab/>
       </w:r>
     </w:p>
     <w:p>
@@ -11754,7 +12099,7 @@
                     <pic:cNvPicPr/>
                   </pic:nvPicPr>
                   <pic:blipFill>
-                    <a:blip r:embed="rId23">
+                    <a:blip r:embed="rId29">
                       <a:extLst>
                         <a:ext uri="{28A0092B-C50C-407E-A947-70E740481C1C}">
                           <a14:useLocalDpi xmlns:a14="http://schemas.microsoft.com/office/drawing/2010/main" val="0"/>
@@ -12934,7 +13279,7 @@
                     <pic:cNvPicPr/>
                   </pic:nvPicPr>
                   <pic:blipFill>
-                    <a:blip r:embed="rId24"/>
+                    <a:blip r:embed="rId30"/>
                     <a:stretch>
                       <a:fillRect/>
                     </a:stretch>
@@ -13258,7 +13603,7 @@
                     <pic:cNvPicPr/>
                   </pic:nvPicPr>
                   <pic:blipFill>
-                    <a:blip r:embed="rId25"/>
+                    <a:blip r:embed="rId31"/>
                     <a:stretch>
                       <a:fillRect/>
                     </a:stretch>
@@ -13399,7 +13744,7 @@
                     <pic:cNvPicPr/>
                   </pic:nvPicPr>
                   <pic:blipFill>
-                    <a:blip r:embed="rId26"/>
+                    <a:blip r:embed="rId32"/>
                     <a:stretch>
                       <a:fillRect/>
                     </a:stretch>
@@ -13551,7 +13896,7 @@
                     <pic:cNvPicPr/>
                   </pic:nvPicPr>
                   <pic:blipFill>
-                    <a:blip r:embed="rId27"/>
+                    <a:blip r:embed="rId33"/>
                     <a:stretch>
                       <a:fillRect/>
                     </a:stretch>
@@ -13707,7 +14052,7 @@
                     <pic:cNvPicPr/>
                   </pic:nvPicPr>
                   <pic:blipFill>
-                    <a:blip r:embed="rId28"/>
+                    <a:blip r:embed="rId34"/>
                     <a:stretch>
                       <a:fillRect/>
                     </a:stretch>
@@ -14122,7 +14467,7 @@
                     <pic:cNvPicPr/>
                   </pic:nvPicPr>
                   <pic:blipFill>
-                    <a:blip r:embed="rId29"/>
+                    <a:blip r:embed="rId35"/>
                     <a:stretch>
                       <a:fillRect/>
                     </a:stretch>
@@ -14382,7 +14727,7 @@
                     <pic:cNvPicPr/>
                   </pic:nvPicPr>
                   <pic:blipFill>
-                    <a:blip r:embed="rId30"/>
+                    <a:blip r:embed="rId25"/>
                     <a:stretch>
                       <a:fillRect/>
                     </a:stretch>
@@ -14656,7 +15001,7 @@
                     <pic:cNvPicPr/>
                   </pic:nvPicPr>
                   <pic:blipFill>
-                    <a:blip r:embed="rId31"/>
+                    <a:blip r:embed="rId36"/>
                     <a:stretch>
                       <a:fillRect/>
                     </a:stretch>
@@ -14875,7 +15220,7 @@
                     <pic:cNvPicPr/>
                   </pic:nvPicPr>
                   <pic:blipFill>
-                    <a:blip r:embed="rId32"/>
+                    <a:blip r:embed="rId37"/>
                     <a:stretch>
                       <a:fillRect/>
                     </a:stretch>
@@ -15007,7 +15352,7 @@
                     </pic:cNvPicPr>
                   </pic:nvPicPr>
                   <pic:blipFill>
-                    <a:blip r:embed="rId33">
+                    <a:blip r:embed="rId38">
                       <a:extLst>
                         <a:ext uri="{28A0092B-C50C-407E-A947-70E740481C1C}">
                           <a14:useLocalDpi xmlns:a14="http://schemas.microsoft.com/office/drawing/2010/main" val="0"/>
@@ -15287,7 +15632,7 @@
                     </pic:cNvPicPr>
                   </pic:nvPicPr>
                   <pic:blipFill rotWithShape="1">
-                    <a:blip r:embed="rId34">
+                    <a:blip r:embed="rId39">
                       <a:extLst>
                         <a:ext uri="{28A0092B-C50C-407E-A947-70E740481C1C}">
                           <a14:useLocalDpi xmlns:a14="http://schemas.microsoft.com/office/drawing/2010/main" val="0"/>
@@ -15591,7 +15936,7 @@
                     <pic:cNvPicPr/>
                   </pic:nvPicPr>
                   <pic:blipFill>
-                    <a:blip r:embed="rId35"/>
+                    <a:blip r:embed="rId40"/>
                     <a:stretch>
                       <a:fillRect/>
                     </a:stretch>
@@ -15704,7 +16049,7 @@
                     <pic:cNvPicPr/>
                   </pic:nvPicPr>
                   <pic:blipFill>
-                    <a:blip r:embed="rId36"/>
+                    <a:blip r:embed="rId41"/>
                     <a:stretch>
                       <a:fillRect/>
                     </a:stretch>
@@ -15819,7 +16164,7 @@
                     <pic:cNvPicPr/>
                   </pic:nvPicPr>
                   <pic:blipFill>
-                    <a:blip r:embed="rId37"/>
+                    <a:blip r:embed="rId42"/>
                     <a:stretch>
                       <a:fillRect/>
                     </a:stretch>
@@ -15935,7 +16280,7 @@
                     <pic:cNvPicPr/>
                   </pic:nvPicPr>
                   <pic:blipFill>
-                    <a:blip r:embed="rId38"/>
+                    <a:blip r:embed="rId43"/>
                     <a:stretch>
                       <a:fillRect/>
                     </a:stretch>
@@ -16069,7 +16414,7 @@
                     <pic:cNvPicPr/>
                   </pic:nvPicPr>
                   <pic:blipFill>
-                    <a:blip r:embed="rId30"/>
+                    <a:blip r:embed="rId25"/>
                     <a:stretch>
                       <a:fillRect/>
                     </a:stretch>
@@ -16192,7 +16537,7 @@
     </w:p>
     <w:p/>
     <w:sectPr>
-      <w:footerReference w:type="default" r:id="rId39"/>
+      <w:footerReference w:type="default" r:id="rId44"/>
       <w:pgSz w:w="12240" w:h="15840"/>
       <w:pgMar w:top="1440" w:right="1440" w:bottom="1440" w:left="1440" w:header="720" w:footer="720" w:gutter="0"/>
       <w:cols w:space="720"/>
@@ -17184,7 +17529,7 @@
   <w:abstractNum w:abstractNumId="8" w15:restartNumberingAfterBreak="0">
     <w:nsid w:val="1E060F8B"/>
     <w:multiLevelType w:val="multilevel"/>
-    <w:tmpl w:val="509AA41E"/>
+    <w:tmpl w:val="801425B0"/>
     <w:lvl w:ilvl="0">
       <w:start w:val="1"/>
       <w:numFmt w:val="decimal"/>
@@ -20542,7 +20887,7 @@
     <w:uiPriority w:val="9"/>
     <w:unhideWhenUsed/>
     <w:qFormat/>
-    <w:rsid w:val="00D93618"/>
+    <w:rsid w:val="004D4888"/>
     <w:pPr>
       <w:numPr>
         <w:ilvl w:val="1"/>
@@ -20566,12 +20911,13 @@
     <w:uiPriority w:val="9"/>
     <w:unhideWhenUsed/>
     <w:qFormat/>
-    <w:rsid w:val="00417160"/>
+    <w:rsid w:val="004D4888"/>
     <w:pPr>
       <w:numPr>
         <w:ilvl w:val="2"/>
       </w:numPr>
       <w:spacing w:before="120"/>
+      <w:ind w:left="1004"/>
       <w:outlineLvl w:val="2"/>
     </w:pPr>
   </w:style>
@@ -20689,7 +21035,7 @@
     <w:basedOn w:val="DefaultParagraphFont"/>
     <w:link w:val="Heading2"/>
     <w:uiPriority w:val="9"/>
-    <w:rsid w:val="00D93618"/>
+    <w:rsid w:val="004D4888"/>
     <w:rPr>
       <w:rFonts w:ascii="Times New Roman" w:hAnsi="Times New Roman" w:cs="Times New Roman"/>
       <w:b/>
@@ -20704,7 +21050,7 @@
     <w:basedOn w:val="DefaultParagraphFont"/>
     <w:link w:val="Heading3"/>
     <w:uiPriority w:val="9"/>
-    <w:rsid w:val="00417160"/>
+    <w:rsid w:val="004D4888"/>
     <w:rPr>
       <w:rFonts w:ascii="Times New Roman" w:eastAsiaTheme="majorEastAsia" w:hAnsi="Times New Roman" w:cs="Times New Roman"/>
       <w:b/>

</xml_diff>

<commit_message>
Add SX1278 lib and create LoRa Task
</commit_message>
<xml_diff>
--- a/REFERENCES/Documents/DATN-Report.docx
+++ b/REFERENCES/Documents/DATN-Report.docx
@@ -9660,7 +9660,14 @@
     </w:p>
     <w:p>
       <w:r>
-        <w:t>LORA_RST: chân này dùng cho manual reset.</w:t>
+        <w:rPr>
+          <w:b/>
+          <w:bCs/>
+        </w:rPr>
+        <w:t>LORA_RST:</w:t>
+      </w:r>
+      <w:r>
+        <w:t xml:space="preserve"> chân này dùng cho manual reset.</w:t>
       </w:r>
       <w:r>
         <w:t xml:space="preserve"> </w:t>

</xml_diff>